<commit_message>
Update interview question week 5.docx
</commit_message>
<xml_diff>
--- a/Week 5/interview question week 5.docx
+++ b/Week 5/interview question week 5.docx
@@ -2,6 +2,14 @@
 <file path=word/document.xml><?xml version="1.0" encoding="utf-8"?>
 <w:document xmlns:wpc="http://schemas.microsoft.com/office/word/2010/wordprocessingCanvas" xmlns:cx="http://schemas.microsoft.com/office/drawing/2014/chartex" xmlns:cx1="http://schemas.microsoft.com/office/drawing/2015/9/8/chartex" xmlns:cx2="http://schemas.microsoft.com/office/drawing/2015/10/21/chartex" xmlns:cx3="http://schemas.microsoft.com/office/drawing/2016/5/9/chartex" xmlns:cx4="http://schemas.microsoft.com/office/drawing/2016/5/10/chartex" xmlns:cx5="http://schemas.microsoft.com/office/drawing/2016/5/11/chartex" xmlns:cx6="http://schemas.microsoft.com/office/drawing/2016/5/12/chartex" xmlns:cx7="http://schemas.microsoft.com/office/drawing/2016/5/13/chartex" xmlns:cx8="http://schemas.microsoft.com/office/drawing/2016/5/14/chartex" xmlns:mc="http://schemas.openxmlformats.org/markup-compatibility/2006" xmlns:aink="http://schemas.microsoft.com/office/drawing/2016/ink" xmlns:am3d="http://schemas.microsoft.com/office/drawing/2017/model3d" xmlns:o="urn:schemas-microsoft-com:office:office" xmlns:r="http://schemas.openxmlformats.org/officeDocument/2006/relationships" xmlns:m="http://schemas.openxmlformats.org/officeDocument/2006/math" xmlns:v="urn:schemas-microsoft-com:vml" xmlns:wp14="http://schemas.microsoft.com/office/word/2010/wordprocessingDrawing" xmlns:wp="http://schemas.openxmlformats.org/drawingml/2006/wordprocessingDrawing" xmlns:w10="urn:schemas-microsoft-com:office:word" xmlns:w="http://schemas.openxmlformats.org/wordprocessingml/2006/main" xmlns:w14="http://schemas.microsoft.com/office/word/2010/wordml" xmlns:w15="http://schemas.microsoft.com/office/word/2012/wordml" xmlns:w16cid="http://schemas.microsoft.com/office/word/2016/wordml/cid" xmlns:w16se="http://schemas.microsoft.com/office/word/2015/wordml/symex" xmlns:wpg="http://schemas.microsoft.com/office/word/2010/wordprocessingGroup" xmlns:wpi="http://schemas.microsoft.com/office/word/2010/wordprocessingInk" xmlns:wne="http://schemas.microsoft.com/office/word/2006/wordml" xmlns:wps="http://schemas.microsoft.com/office/word/2010/wordprocessingShape" mc:Ignorable="w14 w15 w16se w16cid wp14">
   <w:body>
+    <w:p>
+      <w:pPr>
+        <w:pStyle w:val="Heading1"/>
+      </w:pPr>
+      <w:r>
+        <w:t>Perpustakaan Negara Malaysia</w:t>
+      </w:r>
+    </w:p>
     <w:p>
       <w:pPr>
         <w:pStyle w:val="Heading1"/>
@@ -88,35 +96,14 @@
                 <w:szCs w:val="24"/>
               </w:rPr>
             </w:pPr>
-            <w:sdt>
-              <w:sdtPr>
-                <w:rPr>
-                  <w:rFonts w:ascii="Times New Roman" w:hAnsi="Times New Roman" w:cs="Times New Roman"/>
-                  <w:sz w:val="24"/>
-                  <w:szCs w:val="24"/>
-                </w:rPr>
-                <w:alias w:val="Company name:"/>
-                <w:tag w:val="Company name:"/>
-                <w:id w:val="-555469751"/>
-                <w:placeholder>
-                  <w:docPart w:val="B49ACF61E4A045CEA4BB2C7612CA0F44"/>
-                </w:placeholder>
-                <w:temporary/>
-                <w:showingPlcHdr/>
-                <w15:appearance w15:val="hidden"/>
-              </w:sdtPr>
-              <w:sdtEndPr/>
-              <w:sdtContent>
-                <w:r>
-                  <w:rPr>
-                    <w:rFonts w:ascii="Times New Roman" w:hAnsi="Times New Roman" w:cs="Times New Roman"/>
-                    <w:sz w:val="24"/>
-                    <w:szCs w:val="24"/>
-                  </w:rPr>
-                  <w:t>Company Name</w:t>
-                </w:r>
-              </w:sdtContent>
-            </w:sdt>
+            <w:r>
+              <w:rPr>
+                <w:rFonts w:ascii="Times New Roman" w:hAnsi="Times New Roman" w:cs="Times New Roman"/>
+                <w:sz w:val="24"/>
+                <w:szCs w:val="24"/>
+              </w:rPr>
+              <w:t>Interviewer Name</w:t>
+            </w:r>
             <w:r>
               <w:rPr>
                 <w:rFonts w:ascii="Times New Roman" w:hAnsi="Times New Roman" w:cs="Times New Roman"/>
@@ -342,6 +329,14 @@
                 <w:sz w:val="24"/>
                 <w:szCs w:val="24"/>
               </w:rPr>
+              <w:t xml:space="preserve"> Position</w:t>
+            </w:r>
+            <w:r>
+              <w:rPr>
+                <w:rFonts w:ascii="Times New Roman" w:hAnsi="Times New Roman" w:cs="Times New Roman"/>
+                <w:sz w:val="24"/>
+                <w:szCs w:val="24"/>
+              </w:rPr>
               <w:t>:</w:t>
             </w:r>
           </w:p>
@@ -418,7 +413,23 @@
                 <w:sz w:val="24"/>
                 <w:szCs w:val="24"/>
               </w:rPr>
-              <w:t>Interviewee:</w:t>
+              <w:t>Interviewee</w:t>
+            </w:r>
+            <w:r>
+              <w:rPr>
+                <w:rFonts w:ascii="Times New Roman" w:hAnsi="Times New Roman" w:cs="Times New Roman"/>
+                <w:sz w:val="24"/>
+                <w:szCs w:val="24"/>
+              </w:rPr>
+              <w:t xml:space="preserve"> Name</w:t>
+            </w:r>
+            <w:r>
+              <w:rPr>
+                <w:rFonts w:ascii="Times New Roman" w:hAnsi="Times New Roman" w:cs="Times New Roman"/>
+                <w:sz w:val="24"/>
+                <w:szCs w:val="24"/>
+              </w:rPr>
+              <w:t>:</w:t>
             </w:r>
           </w:p>
         </w:tc>
@@ -773,14 +784,6 @@
                 <w:szCs w:val="24"/>
               </w:rPr>
             </w:pPr>
-            <w:r>
-              <w:rPr>
-                <w:rFonts w:ascii="Times New Roman" w:hAnsi="Times New Roman" w:cs="Times New Roman"/>
-                <w:sz w:val="24"/>
-                <w:szCs w:val="24"/>
-              </w:rPr>
-              <w:t>Do you think the maintenance cost is too high for current system?</w:t>
-            </w:r>
           </w:p>
         </w:tc>
       </w:tr>
@@ -929,14 +932,6 @@
                 <w:szCs w:val="24"/>
               </w:rPr>
             </w:pPr>
-            <w:r>
-              <w:rPr>
-                <w:rFonts w:ascii="Times New Roman" w:hAnsi="Times New Roman" w:cs="Times New Roman"/>
-                <w:sz w:val="24"/>
-                <w:szCs w:val="24"/>
-              </w:rPr>
-              <w:t>Do you think the employee productivity is caused by the current system?</w:t>
-            </w:r>
           </w:p>
         </w:tc>
       </w:tr>
@@ -1057,14 +1052,6 @@
                 <w:szCs w:val="24"/>
               </w:rPr>
             </w:pPr>
-            <w:r>
-              <w:rPr>
-                <w:rFonts w:ascii="Times New Roman" w:hAnsi="Times New Roman" w:cs="Times New Roman"/>
-                <w:sz w:val="24"/>
-                <w:szCs w:val="24"/>
-              </w:rPr>
-              <w:t>Is it hard to train the new employees to use the current system?</w:t>
-            </w:r>
           </w:p>
         </w:tc>
       </w:tr>
@@ -1205,7 +1192,6 @@
                 <w:sz w:val="24"/>
                 <w:szCs w:val="24"/>
               </w:rPr>
-              <w:lastRenderedPageBreak/>
               <w:t>Question #5</w:t>
             </w:r>
             <w:r>
@@ -1231,14 +1217,6 @@
                 <w:szCs w:val="24"/>
               </w:rPr>
             </w:pPr>
-            <w:r>
-              <w:rPr>
-                <w:rFonts w:ascii="Times New Roman" w:hAnsi="Times New Roman" w:cs="Times New Roman"/>
-                <w:sz w:val="24"/>
-                <w:szCs w:val="24"/>
-              </w:rPr>
-              <w:t>What security issues exists in this system?</w:t>
-            </w:r>
           </w:p>
         </w:tc>
       </w:tr>
@@ -1282,8 +1260,6 @@
                 <w:lang w:eastAsia="zh-CN"/>
               </w:rPr>
             </w:pPr>
-            <w:bookmarkStart w:id="0" w:name="_GoBack"/>
-            <w:bookmarkEnd w:id="0"/>
           </w:p>
         </w:tc>
       </w:tr>
@@ -1361,14 +1337,6 @@
                 <w:szCs w:val="24"/>
               </w:rPr>
             </w:pPr>
-            <w:r>
-              <w:rPr>
-                <w:rFonts w:ascii="Times New Roman" w:hAnsi="Times New Roman" w:cs="Times New Roman"/>
-                <w:sz w:val="24"/>
-                <w:szCs w:val="24"/>
-              </w:rPr>
-              <w:t>Have we reached any system limitations with the amount of data and information that we can store?</w:t>
-            </w:r>
           </w:p>
         </w:tc>
       </w:tr>
@@ -1887,7 +1855,25 @@
                 <w:sz w:val="24"/>
                 <w:szCs w:val="24"/>
               </w:rPr>
-              <w:t>Must the company switch the legacy system to a new system?</w:t>
+              <w:t xml:space="preserve">Must the company switch the </w:t>
+            </w:r>
+            <w:r>
+              <w:rPr>
+                <w:rFonts w:ascii="Times New Roman" w:hAnsi="Times New Roman" w:cs="Times New Roman"/>
+                <w:sz w:val="24"/>
+                <w:szCs w:val="24"/>
+              </w:rPr>
+              <w:t>current</w:t>
+            </w:r>
+            <w:bookmarkStart w:id="0" w:name="_GoBack"/>
+            <w:bookmarkEnd w:id="0"/>
+            <w:r>
+              <w:rPr>
+                <w:rFonts w:ascii="Times New Roman" w:hAnsi="Times New Roman" w:cs="Times New Roman"/>
+                <w:sz w:val="24"/>
+                <w:szCs w:val="24"/>
+              </w:rPr>
+              <w:t xml:space="preserve"> system to a new system?</w:t>
             </w:r>
           </w:p>
         </w:tc>
@@ -28013,32 +27999,6 @@
     </w:docPart>
     <w:docPart>
       <w:docPartPr>
-        <w:name w:val="B49ACF61E4A045CEA4BB2C7612CA0F44"/>
-        <w:category>
-          <w:name w:val="General"/>
-          <w:gallery w:val="placeholder"/>
-        </w:category>
-        <w:types>
-          <w:type w:val="bbPlcHdr"/>
-        </w:types>
-        <w:behaviors>
-          <w:behavior w:val="content"/>
-        </w:behaviors>
-        <w:guid w:val="{76C6EAFB-7FE1-430C-B2FE-0D99BABAE1B7}"/>
-      </w:docPartPr>
-      <w:docPartBody>
-        <w:p>
-          <w:pPr>
-            <w:pStyle w:val="B49ACF61E4A045CEA4BB2C7612CA0F44"/>
-          </w:pPr>
-          <w:r>
-            <w:t>Company Name</w:t>
-          </w:r>
-        </w:p>
-      </w:docPartBody>
-    </w:docPart>
-    <w:docPart>
-      <w:docPartPr>
         <w:name w:val="58F90F17951249EB89B839A146FE3A77"/>
         <w:category>
           <w:name w:val="General"/>
@@ -28297,6 +28257,7 @@
     <w:rsid w:val="00310069"/>
     <w:rsid w:val="006E2A46"/>
     <w:rsid w:val="00726474"/>
+    <w:rsid w:val="00933C4D"/>
     <w:rsid w:val="009D0179"/>
     <w:rsid w:val="00A40538"/>
     <w:rsid w:val="00C90F47"/>

</xml_diff>